<commit_message>
#1119 Completed 1st version of Data Science Resume
</commit_message>
<xml_diff>
--- a/Matthew Sah's Resume.docx
+++ b/Matthew Sah's Resume.docx
@@ -15,21 +15,116 @@
         </w:rPr>
       </w:pPr>
       <w:r>
+        <w:rPr>
+          <w:rFonts w:eastAsia="Arial" w:cs="Arial" w:ascii="Arial" w:hAnsi="Arial"/>
+          <w:b/>
+          <w:w w:val="99"/>
+          <w:sz w:val="32"/>
+          <w:szCs w:val="32"/>
+        </w:rPr>
+        <w:t>Matthew Sah</w:t>
+      </w:r>
+      <w:r>
+        <w:rPr>
+          <w:rFonts w:eastAsia="Arial" w:cs="Arial" w:ascii="Arial" w:hAnsi="Arial"/>
+          <w:b/>
+          <w:sz w:val="32"/>
+          <w:szCs w:val="32"/>
+        </w:rPr>
+        <w:t xml:space="preserve"> </w:t>
+      </w:r>
+    </w:p>
+    <w:p>
+      <w:pPr>
+        <w:pStyle w:val="Normal"/>
+        <w:spacing w:lineRule="exact" w:line="220" w:before="23" w:after="0"/>
+        <w:ind w:left="2053" w:right="1880" w:hanging="0"/>
+        <w:jc w:val="center"/>
+        <w:rPr/>
+      </w:pPr>
+      <w:r>
+        <w:rPr>
+          <w:rFonts w:eastAsia="Arial" w:cs="Arial" w:ascii="Arial" w:hAnsi="Arial"/>
+          <w:w w:val="99"/>
+        </w:rPr>
+        <w:t>+1(716)275-4743</w:t>
+      </w:r>
+      <w:r>
+        <w:rPr>
+          <w:rFonts w:eastAsia="Verdana" w:cs="Verdana" w:ascii="Verdana" w:hAnsi="Verdana"/>
+          <w:w w:val="99"/>
+        </w:rPr>
+        <w:t>•msah@buffalo.edu•</w:t>
+      </w:r>
+      <w:r>
+        <w:rPr>
+          <w:rFonts w:eastAsia="Arial" w:cs="Arial" w:ascii="Arial" w:hAnsi="Arial"/>
+          <w:w w:val="99"/>
+        </w:rPr>
+        <w:t>linkedin.com/in/matthew-sah/</w:t>
+      </w:r>
+    </w:p>
+    <w:p>
+      <w:pPr>
+        <w:pStyle w:val="Normal"/>
+        <w:spacing w:lineRule="exact" w:line="220" w:before="23" w:after="0"/>
+        <w:ind w:left="2053" w:right="1880" w:hanging="0"/>
+        <w:jc w:val="center"/>
+        <w:rPr/>
+      </w:pPr>
+      <w:r>
+        <w:rPr>
+          <w:rFonts w:eastAsia="Arial" w:cs="Arial" w:ascii="Arial" w:hAnsi="Arial"/>
+        </w:rPr>
+        <w:t xml:space="preserve">4421 Chestnut Ridge rd. 14228, NY, Buffalo </w:t>
+      </w:r>
+    </w:p>
+    <w:p>
+      <w:pPr>
+        <w:pStyle w:val="Normal"/>
+        <w:spacing w:lineRule="exact" w:line="200" w:before="7" w:after="0"/>
+        <w:rPr/>
+      </w:pPr>
+      <w:r>
+        <w:rPr>
+          <w:lang w:eastAsia="zh-TW"/>
+        </w:rPr>
+        <w:t xml:space="preserve"> </w:t>
+      </w:r>
+    </w:p>
+    <w:p>
+      <w:pPr>
+        <w:pStyle w:val="Normal"/>
+        <w:rPr>
+          <w:rFonts w:ascii="Arial" w:hAnsi="Arial" w:eastAsia="Arial" w:cs="Arial"/>
+          <w:b/>
+          <w:b/>
+          <w:sz w:val="24"/>
+          <w:szCs w:val="24"/>
+        </w:rPr>
+      </w:pPr>
+      <w:r>
+        <w:rPr>
+          <w:rFonts w:eastAsia="Arial" w:cs="Arial" w:ascii="Arial" w:hAnsi="Arial"/>
+          <w:b/>
+          <w:sz w:val="24"/>
+          <w:szCs w:val="24"/>
+        </w:rPr>
         <mc:AlternateContent>
           <mc:Choice Requires="wpg">
             <w:drawing>
-              <wp:anchor behindDoc="1" distT="0" distB="0" distL="114300" distR="114300" simplePos="0" locked="0" layoutInCell="1" allowOverlap="1" relativeHeight="2">
+              <wp:anchor behindDoc="1" distT="0" distB="0" distL="0" distR="0" simplePos="0" locked="0" layoutInCell="1" allowOverlap="1" relativeHeight="2">
                 <wp:simplePos x="0" y="0"/>
-                <wp:positionH relativeFrom="page">
-                  <wp:posOffset>667385</wp:posOffset>
+                <wp:positionH relativeFrom="column">
+                  <wp:posOffset>43815</wp:posOffset>
                 </wp:positionH>
-                <wp:positionV relativeFrom="page">
-                  <wp:posOffset>1014730</wp:posOffset>
+                <wp:positionV relativeFrom="paragraph">
+                  <wp:posOffset>3175</wp:posOffset>
                 </wp:positionV>
-                <wp:extent cx="6438265" cy="635"/>
+                <wp:extent cx="6439535" cy="635"/>
                 <wp:effectExtent l="0" t="0" r="0" b="0"/>
                 <wp:wrapNone/>
-                <wp:docPr id="1" name=""/>
+                <wp:docPr id="1" name="Image1"/>
                 <a:graphic xmlns:a="http://schemas.openxmlformats.org/drawingml/2006/main">
                   <a:graphicData uri="http://schemas.microsoft.com/office/word/2010/wordprocessingGroup">
                     <wpg:wgp>
@@ -37,7 +132,7 @@
                       <wpg:grpSpPr>
                         <a:xfrm>
                           <a:off x="0" y="0"/>
-                          <a:ext cx="6437520" cy="0"/>
+                          <a:ext cx="6438960" cy="0"/>
                         </a:xfrm>
                       </wpg:grpSpPr>
                       <wps:wsp>
@@ -45,7 +140,7 @@
                         <wps:spPr>
                           <a:xfrm>
                             <a:off x="0" y="0"/>
-                            <a:ext cx="6437520" cy="0"/>
+                            <a:ext cx="6438960" cy="0"/>
                           </a:xfrm>
                           <a:prstGeom prst="line">
                             <a:avLst/>
@@ -73,8 +168,8 @@
           </mc:Choice>
           <mc:Fallback>
             <w:pict>
-              <v:group id="shape_0" style="position:absolute;margin-left:52.55pt;margin-top:79.9pt;width:506.85pt;height:0pt" coordorigin="1051,1598" coordsize="10137,0">
-                <v:line id="shape_0" from="1051,1598" to="11188,1598" stroked="t" style="position:absolute;mso-position-horizontal-relative:page;mso-position-vertical-relative:page">
+              <v:group id="shape_0" alt="Image1" style="position:absolute;margin-left:3.45pt;margin-top:0.25pt;width:507pt;height:0pt" coordorigin="69,5" coordsize="10140,0">
+                <v:line id="shape_0" from="69,5" to="10208,5" stroked="t" style="position:absolute">
                   <v:stroke color="black" weight="19800" joinstyle="round" endcap="flat"/>
                   <v:fill o:detectmouseclick="t" on="false"/>
                 </v:line>
@@ -82,113 +177,6 @@
             </w:pict>
           </mc:Fallback>
         </mc:AlternateContent>
-      </w:r>
-      <w:r>
-        <w:rPr>
-          <w:rFonts w:eastAsia="Arial" w:cs="Arial" w:ascii="Arial" w:hAnsi="Arial"/>
-          <w:b/>
-          <w:w w:val="99"/>
-          <w:sz w:val="32"/>
-          <w:szCs w:val="32"/>
-        </w:rPr>
-        <w:t>M</w:t>
-      </w:r>
-      <w:r>
-        <w:rPr>
-          <w:rFonts w:eastAsia="Arial" w:cs="Arial" w:ascii="Arial" w:hAnsi="Arial"/>
-          <w:b/>
-          <w:w w:val="99"/>
-          <w:sz w:val="32"/>
-          <w:szCs w:val="32"/>
-        </w:rPr>
-        <w:t>atthew Sah</w:t>
-      </w:r>
-      <w:r>
-        <w:rPr>
-          <w:rFonts w:eastAsia="Arial" w:cs="Arial" w:ascii="Arial" w:hAnsi="Arial"/>
-          <w:b/>
-          <w:sz w:val="32"/>
-          <w:szCs w:val="32"/>
-        </w:rPr>
-        <w:t xml:space="preserve"> </w:t>
-      </w:r>
-    </w:p>
-    <w:p>
-      <w:pPr>
-        <w:pStyle w:val="Normal"/>
-        <w:spacing w:lineRule="exact" w:line="220" w:before="23" w:after="0"/>
-        <w:ind w:left="2053" w:right="1880" w:hanging="0"/>
-        <w:jc w:val="center"/>
-        <w:rPr/>
-      </w:pPr>
-      <w:r>
-        <w:rPr>
-          <w:rFonts w:eastAsia="Arial" w:cs="Arial" w:ascii="Arial" w:hAnsi="Arial"/>
-          <w:w w:val="99"/>
-        </w:rPr>
-        <w:t>+1(716)275-4743</w:t>
-      </w:r>
-      <w:r>
-        <w:rPr>
-          <w:rFonts w:eastAsia="Verdana" w:cs="Verdana" w:ascii="Verdana" w:hAnsi="Verdana"/>
-          <w:w w:val="99"/>
-        </w:rPr>
-        <w:t>•msah@buffalo.edu•</w:t>
-      </w:r>
-      <w:r>
-        <w:rPr>
-          <w:rFonts w:eastAsia="Arial" w:cs="Arial" w:ascii="Arial" w:hAnsi="Arial"/>
-          <w:w w:val="99"/>
-        </w:rPr>
-        <w:t>linkedin.com/in/matthew-sah/</w:t>
-      </w:r>
-    </w:p>
-    <w:p>
-      <w:pPr>
-        <w:pStyle w:val="Normal"/>
-        <w:spacing w:lineRule="exact" w:line="220" w:before="23" w:after="0"/>
-        <w:ind w:left="2053" w:right="1880" w:hanging="0"/>
-        <w:jc w:val="center"/>
-        <w:rPr/>
-      </w:pPr>
-      <w:r>
-        <w:rPr>
-          <w:rFonts w:eastAsia="Arial" w:cs="Arial" w:ascii="Arial" w:hAnsi="Arial"/>
-        </w:rPr>
-        <w:t xml:space="preserve">Apt #6 4421 Chestnut Ridge rd. 14228, NY, Buffalo </w:t>
-      </w:r>
-    </w:p>
-    <w:p>
-      <w:pPr>
-        <w:pStyle w:val="Normal"/>
-        <w:spacing w:lineRule="exact" w:line="200" w:before="7" w:after="0"/>
-        <w:rPr/>
-      </w:pPr>
-      <w:r>
-        <w:rPr>
-          <w:lang w:eastAsia="zh-TW"/>
-        </w:rPr>
-        <w:t xml:space="preserve"> </w:t>
-      </w:r>
-    </w:p>
-    <w:p>
-      <w:pPr>
-        <w:pStyle w:val="Normal"/>
-        <w:rPr>
-          <w:rFonts w:ascii="Arial" w:hAnsi="Arial" w:eastAsia="Arial" w:cs="Arial"/>
-          <w:b/>
-          <w:b/>
-          <w:sz w:val="24"/>
-          <w:szCs w:val="24"/>
-        </w:rPr>
-      </w:pPr>
-      <w:r>
-        <w:rPr>
-          <w:rFonts w:eastAsia="Arial" w:cs="Arial" w:ascii="Arial" w:hAnsi="Arial"/>
-          <w:b/>
-          <w:sz w:val="24"/>
-          <w:szCs w:val="24"/>
-        </w:rPr>
       </w:r>
     </w:p>
     <w:p>
@@ -580,6 +568,16 @@
     <w:p>
       <w:pPr>
         <w:pStyle w:val="Normal"/>
+        <w:spacing w:lineRule="exact" w:line="200" w:before="12" w:after="0"/>
+        <w:rPr/>
+      </w:pPr>
+      <w:r>
+        <w:rPr/>
+      </w:r>
+    </w:p>
+    <w:p>
+      <w:pPr>
+        <w:pStyle w:val="Normal"/>
         <w:rPr>
           <w:rFonts w:ascii="Arial" w:hAnsi="Arial" w:eastAsia="Arial" w:cs="Arial"/>
           <w:sz w:val="24"/>
@@ -707,11 +705,7 @@
         </w:numPr>
         <w:spacing w:lineRule="exact" w:line="240"/>
         <w:ind w:left="360" w:hanging="360"/>
-        <w:rPr>
-          <w:rFonts w:ascii="Arial" w:hAnsi="Arial" w:eastAsia="Arial" w:cs="Arial"/>
-          <w:sz w:val="22"/>
-          <w:szCs w:val="22"/>
-        </w:rPr>
+        <w:rPr/>
       </w:pPr>
       <w:r>
         <w:rPr>
@@ -728,15 +722,7 @@
           <w:szCs w:val="22"/>
           <w:lang w:eastAsia="zh-TW"/>
         </w:rPr>
-        <w:t xml:space="preserve">web application </w:t>
-      </w:r>
-      <w:r>
-        <w:rPr>
-          <w:rFonts w:eastAsia="Arial" w:cs="Arial" w:ascii="Arial" w:hAnsi="Arial"/>
-          <w:sz w:val="22"/>
-          <w:szCs w:val="22"/>
-        </w:rPr>
-        <w:t xml:space="preserve">for a startup company focused on providing Smart Assistant </w:t>
+        <w:t>web application</w:t>
       </w:r>
       <w:r>
         <w:rPr>
@@ -745,7 +731,51 @@
           <w:szCs w:val="22"/>
           <w:lang w:eastAsia="zh-TW"/>
         </w:rPr>
+        <w:t>s</w:t>
+      </w:r>
+      <w:r>
+        <w:rPr>
+          <w:rFonts w:eastAsia="Microsoft JhengHei" w:cs="Arial" w:ascii="Arial" w:hAnsi="Arial"/>
+          <w:sz w:val="22"/>
+          <w:szCs w:val="22"/>
+          <w:lang w:eastAsia="zh-TW"/>
+        </w:rPr>
+        <w:t xml:space="preserve"> </w:t>
+      </w:r>
+      <w:r>
+        <w:rPr>
+          <w:rFonts w:eastAsia="Arial" w:cs="Arial" w:ascii="Arial" w:hAnsi="Arial"/>
+          <w:sz w:val="22"/>
+          <w:szCs w:val="22"/>
+        </w:rPr>
+        <w:t xml:space="preserve">for a startup company providing Smart Assistant </w:t>
+      </w:r>
+      <w:r>
+        <w:rPr>
+          <w:rFonts w:eastAsia="Microsoft JhengHei" w:cs="Arial" w:ascii="Arial" w:hAnsi="Arial"/>
+          <w:sz w:val="22"/>
+          <w:szCs w:val="22"/>
+          <w:lang w:eastAsia="zh-TW"/>
+        </w:rPr>
         <w:t>services</w:t>
+      </w:r>
+      <w:r>
+        <w:rPr>
+          <w:rFonts w:eastAsia="Arial" w:cs="Arial" w:ascii="Arial" w:hAnsi="Arial"/>
+          <w:sz w:val="22"/>
+          <w:szCs w:val="22"/>
+          <w:lang w:eastAsia="zh-TW"/>
+        </w:rPr>
+        <w:t xml:space="preserve"> across different platforms </w:t>
+      </w:r>
+      <w:r>
+        <w:rPr>
+          <w:rFonts w:eastAsia="Arial" w:cs="Arial" w:ascii="Arial" w:hAnsi="Arial"/>
+          <w:sz w:val="22"/>
+          <w:szCs w:val="22"/>
+          <w:lang w:eastAsia="zh-TW"/>
+        </w:rPr>
+        <w:t xml:space="preserve"> </w:t>
       </w:r>
     </w:p>
     <w:p>
@@ -757,19 +787,31 @@
         </w:numPr>
         <w:spacing w:lineRule="exact" w:line="240"/>
         <w:ind w:left="360" w:hanging="360"/>
-        <w:rPr>
-          <w:rFonts w:ascii="Arial" w:hAnsi="Arial" w:eastAsia="Arial" w:cs="Arial"/>
-          <w:sz w:val="22"/>
-          <w:szCs w:val="22"/>
-        </w:rPr>
-      </w:pPr>
-      <w:r>
-        <w:rPr>
-          <w:rFonts w:eastAsia="Arial" w:cs="Arial" w:ascii="Arial" w:hAnsi="Arial"/>
-          <w:sz w:val="22"/>
-          <w:szCs w:val="22"/>
-        </w:rPr>
-        <w:t>Cooperated with multiple companies to provide commercial services across different platforms</w:t>
+        <w:rPr/>
+      </w:pPr>
+      <w:r>
+        <w:rPr>
+          <w:rFonts w:eastAsia="Arial" w:cs="Arial" w:ascii="Arial" w:hAnsi="Arial"/>
+          <w:sz w:val="22"/>
+          <w:szCs w:val="22"/>
+        </w:rPr>
+        <w:t>Develop</w:t>
+      </w:r>
+      <w:r>
+        <w:rPr>
+          <w:rFonts w:eastAsia="Arial" w:cs="Arial" w:ascii="Arial" w:hAnsi="Arial"/>
+          <w:sz w:val="22"/>
+          <w:szCs w:val="22"/>
+        </w:rPr>
+        <w:t>ed</w:t>
+      </w:r>
+      <w:r>
+        <w:rPr>
+          <w:rFonts w:eastAsia="Arial" w:cs="Arial" w:ascii="Arial" w:hAnsi="Arial"/>
+          <w:sz w:val="22"/>
+          <w:szCs w:val="22"/>
+        </w:rPr>
+        <w:t xml:space="preserve"> software solutions by studying information needs, conferring with users, and studying systems flow, data usage, and work processes</w:t>
       </w:r>
     </w:p>
     <w:p>
@@ -781,43 +823,42 @@
         </w:numPr>
         <w:spacing w:lineRule="exact" w:line="240"/>
         <w:ind w:left="360" w:hanging="360"/>
-        <w:rPr>
-          <w:rFonts w:ascii="Arial" w:hAnsi="Arial" w:eastAsia="Arial" w:cs="Arial"/>
-          <w:sz w:val="22"/>
-          <w:szCs w:val="22"/>
-        </w:rPr>
-      </w:pPr>
-      <w:r>
-        <w:rPr>
-          <w:rFonts w:eastAsia="Arial" w:cs="Arial" w:ascii="Arial" w:hAnsi="Arial"/>
-          <w:sz w:val="22"/>
-          <w:szCs w:val="22"/>
-        </w:rPr>
-        <w:t>Lead and managed multiple projects within the company</w:t>
-      </w:r>
-    </w:p>
-    <w:p>
-      <w:pPr>
-        <w:pStyle w:val="ListParagraph"/>
-        <w:numPr>
-          <w:ilvl w:val="0"/>
-          <w:numId w:val="3"/>
-        </w:numPr>
-        <w:spacing w:lineRule="exact" w:line="240"/>
-        <w:ind w:left="360" w:hanging="360"/>
-        <w:rPr>
-          <w:rFonts w:ascii="Arial" w:hAnsi="Arial" w:eastAsia="Arial" w:cs="Arial"/>
-          <w:sz w:val="22"/>
-          <w:szCs w:val="22"/>
-        </w:rPr>
-      </w:pPr>
-      <w:r>
-        <w:rPr>
-          <w:rFonts w:eastAsia="Arial" w:cs="Arial" w:ascii="Arial" w:hAnsi="Arial"/>
-          <w:sz w:val="22"/>
-          <w:szCs w:val="22"/>
-        </w:rPr>
-        <w:t>Produced demo projects for various cases with short deadlines</w:t>
+        <w:rPr/>
+      </w:pPr>
+      <w:r>
+        <w:rPr>
+          <w:rFonts w:eastAsia="Arial" w:cs="Arial" w:ascii="Arial" w:hAnsi="Arial"/>
+          <w:sz w:val="22"/>
+          <w:szCs w:val="22"/>
+        </w:rPr>
+        <w:t xml:space="preserve">Wrote scripts </w:t>
+      </w:r>
+      <w:r>
+        <w:rPr>
+          <w:rFonts w:eastAsia="Arial" w:cs="Arial" w:ascii="Arial" w:hAnsi="Arial"/>
+          <w:color w:val="auto"/>
+          <w:kern w:val="0"/>
+          <w:sz w:val="22"/>
+          <w:szCs w:val="22"/>
+          <w:lang w:val="en-US" w:eastAsia="en-US" w:bidi="ar-SA"/>
+        </w:rPr>
+        <w:t>to simplify and automate monitoring service status</w:t>
+      </w:r>
+    </w:p>
+    <w:p>
+      <w:pPr>
+        <w:pStyle w:val="Normal"/>
+        <w:spacing w:lineRule="exact" w:line="260" w:before="15" w:after="0"/>
+        <w:rPr>
+          <w:sz w:val="26"/>
+          <w:szCs w:val="26"/>
+        </w:rPr>
+      </w:pPr>
+      <w:r>
+        <w:rPr>
+          <w:sz w:val="26"/>
+          <w:szCs w:val="26"/>
+        </w:rPr>
       </w:r>
     </w:p>
     <w:p>
@@ -917,36 +958,17 @@
           <w:numId w:val="4"/>
         </w:numPr>
         <w:spacing w:lineRule="exact" w:line="240"/>
-        <w:rPr>
-          <w:rFonts w:ascii="Arial" w:hAnsi="Arial" w:eastAsia="Arial" w:cs="Arial"/>
-          <w:sz w:val="22"/>
-          <w:szCs w:val="22"/>
-        </w:rPr>
-      </w:pPr>
-      <w:r>
-        <w:rPr>
-          <w:rFonts w:eastAsia="Arial" w:cs="Arial" w:ascii="Arial" w:hAnsi="Arial"/>
-          <w:sz w:val="22"/>
-          <w:szCs w:val="22"/>
-        </w:rPr>
-        <w:t>Developed Data Center</w:t>
-      </w:r>
-      <w:r>
-        <w:rPr>
-          <w:rFonts w:eastAsia="新細明體" w:cs="Arial" w:ascii="新細明體" w:hAnsi="新細明體" w:asciiTheme="minorEastAsia" w:eastAsiaTheme="minorEastAsia" w:hAnsiTheme="minorEastAsia"/>
-          <w:sz w:val="22"/>
-          <w:szCs w:val="22"/>
-          <w:lang w:eastAsia="zh-TW"/>
-        </w:rPr>
-        <w:t xml:space="preserve"> </w:t>
-      </w:r>
-      <w:r>
-        <w:rPr>
-          <w:rFonts w:eastAsia="Arial" w:cs="Arial" w:ascii="Arial" w:hAnsi="Arial"/>
-          <w:sz w:val="22"/>
-          <w:szCs w:val="22"/>
-        </w:rPr>
-        <w:t>with 150+ API for prompt response</w:t>
+        <w:rPr/>
+      </w:pPr>
+      <w:r>
+        <w:rPr>
+          <w:rFonts w:eastAsia="Arial" w:cs="Arial" w:ascii="Arial" w:hAnsi="Arial"/>
+          <w:b w:val="false"/>
+          <w:bCs w:val="false"/>
+          <w:sz w:val="22"/>
+          <w:szCs w:val="22"/>
+        </w:rPr>
+        <w:t>Extracted and transformed open data into technical solution for multiple high-volume platforms of major banks and telecommunication services companies</w:t>
       </w:r>
     </w:p>
     <w:p>
@@ -957,19 +979,15 @@
           <w:numId w:val="4"/>
         </w:numPr>
         <w:spacing w:lineRule="exact" w:line="240"/>
-        <w:rPr>
-          <w:rFonts w:ascii="Arial" w:hAnsi="Arial" w:eastAsia="Arial" w:cs="Arial"/>
-          <w:sz w:val="22"/>
-          <w:szCs w:val="22"/>
-        </w:rPr>
-      </w:pPr>
-      <w:r>
-        <w:rPr>
-          <w:rFonts w:eastAsia="Arial" w:cs="Arial" w:ascii="Arial" w:hAnsi="Arial"/>
-          <w:sz w:val="22"/>
-          <w:szCs w:val="22"/>
-        </w:rPr>
-        <w:t xml:space="preserve">Consistently provided maintenance throughout the whole employment duration and kept accumulated downtime within an hour and less </w:t>
+        <w:rPr/>
+      </w:pPr>
+      <w:r>
+        <w:rPr>
+          <w:rFonts w:eastAsia="Arial" w:cs="Arial" w:ascii="Arial" w:hAnsi="Arial"/>
+          <w:sz w:val="22"/>
+          <w:szCs w:val="22"/>
+        </w:rPr>
+        <w:t>Implemented 150+ API for instant response; responsible for maintenance and database design</w:t>
       </w:r>
     </w:p>
     <w:p>
@@ -980,47 +998,15 @@
           <w:numId w:val="4"/>
         </w:numPr>
         <w:spacing w:lineRule="exact" w:line="240"/>
-        <w:rPr>
-          <w:rFonts w:ascii="Arial" w:hAnsi="Arial" w:eastAsia="Arial" w:cs="Arial"/>
-          <w:b/>
-          <w:b/>
-          <w:sz w:val="24"/>
-          <w:szCs w:val="24"/>
-        </w:rPr>
-      </w:pPr>
-      <w:r>
-        <w:rPr>
-          <w:rFonts w:eastAsia="Arial" w:cs="Arial" w:ascii="Arial" w:hAnsi="Arial"/>
-          <w:sz w:val="22"/>
-          <w:szCs w:val="22"/>
-        </w:rPr>
-        <w:t>Deployed system commercially for multiple</w:t>
-      </w:r>
-      <w:r>
-        <w:rPr>
-          <w:rFonts w:eastAsia="新細明體" w:cs="Arial" w:ascii="Arial" w:hAnsi="Arial" w:eastAsiaTheme="minorEastAsia"/>
-          <w:sz w:val="22"/>
-          <w:szCs w:val="22"/>
-          <w:lang w:eastAsia="zh-TW"/>
-        </w:rPr>
-        <w:t xml:space="preserve"> </w:t>
-      </w:r>
-      <w:r>
-        <w:rPr>
-          <w:rFonts w:eastAsia="Microsoft JhengHei" w:cs="Arial" w:ascii="Arial" w:hAnsi="Arial"/>
-          <w:sz w:val="22"/>
-          <w:szCs w:val="22"/>
-          <w:lang w:eastAsia="zh-TW"/>
-        </w:rPr>
-        <w:t>high-volume</w:t>
-      </w:r>
-      <w:r>
-        <w:rPr>
-          <w:rFonts w:eastAsia="Arial" w:cs="Arial" w:ascii="Arial" w:hAnsi="Arial"/>
-          <w:sz w:val="22"/>
-          <w:szCs w:val="22"/>
-        </w:rPr>
-        <w:t xml:space="preserve"> platforms including banks and telecommunication services companies</w:t>
+        <w:rPr/>
+      </w:pPr>
+      <w:r>
+        <w:rPr>
+          <w:rFonts w:eastAsia="Arial" w:cs="Arial" w:ascii="Arial" w:hAnsi="Arial"/>
+          <w:sz w:val="22"/>
+          <w:szCs w:val="22"/>
+        </w:rPr>
+        <w:t xml:space="preserve">Maintained throughout the whole employment duration and kept accumulated downtime within an hour and less  </w:t>
       </w:r>
     </w:p>
     <w:p>
@@ -1067,7 +1053,7 @@
           <w:sz w:val="22"/>
           <w:szCs w:val="22"/>
         </w:rPr>
-        <w:t>Accurate Sales Advertisement Panel                                                           January 2019 - March 2019</w:t>
+        <w:t>Call Center Recording System                                                                  March 2017 - December 2018</w:t>
       </w:r>
     </w:p>
     <w:p>
@@ -1078,19 +1064,15 @@
           <w:numId w:val="6"/>
         </w:numPr>
         <w:spacing w:lineRule="exact" w:line="240"/>
-        <w:rPr>
-          <w:rFonts w:ascii="Arial" w:hAnsi="Arial" w:eastAsia="Arial" w:cs="Arial"/>
-          <w:sz w:val="22"/>
-          <w:szCs w:val="22"/>
-        </w:rPr>
-      </w:pPr>
-      <w:r>
-        <w:rPr>
-          <w:rFonts w:eastAsia="Arial" w:cs="Arial" w:ascii="Arial" w:hAnsi="Arial"/>
-          <w:sz w:val="22"/>
-          <w:szCs w:val="22"/>
-        </w:rPr>
-        <w:t>Implemented Natural Language Processing(NLP) engine into advertisement panel with face recognition engine to provide accurate sales for different categories of consumer</w:t>
+        <w:rPr/>
+      </w:pPr>
+      <w:r>
+        <w:rPr>
+          <w:rFonts w:eastAsia="Arial" w:cs="Arial" w:ascii="Arial" w:hAnsi="Arial"/>
+          <w:sz w:val="22"/>
+          <w:szCs w:val="22"/>
+        </w:rPr>
+        <w:t>Cooperated with Hualiteq to develop and integrate their Call System into a customizable Customer Relationship Management (CRM) System</w:t>
       </w:r>
     </w:p>
     <w:p>
@@ -1102,18 +1084,41 @@
         </w:numPr>
         <w:spacing w:lineRule="exact" w:line="240"/>
         <w:rPr>
-          <w:rFonts w:ascii="Arial" w:hAnsi="Arial" w:eastAsia="Arial" w:cs="Arial"/>
-          <w:sz w:val="22"/>
-          <w:szCs w:val="22"/>
-        </w:rPr>
-      </w:pPr>
-      <w:r>
-        <w:rPr>
-          <w:rFonts w:eastAsia="Arial" w:cs="Arial" w:ascii="Arial" w:hAnsi="Arial"/>
-          <w:sz w:val="22"/>
-          <w:szCs w:val="22"/>
-        </w:rPr>
-        <w:t>Deployed at major banks in Taiwan as a Question-Answer system for users</w:t>
+          <w:color w:val="auto"/>
+        </w:rPr>
+      </w:pPr>
+      <w:r>
+        <w:rPr>
+          <w:rFonts w:eastAsia="Arial" w:cs="Arial" w:ascii="Arial" w:hAnsi="Arial"/>
+          <w:b w:val="false"/>
+          <w:bCs w:val="false"/>
+          <w:color w:val="auto"/>
+          <w:sz w:val="22"/>
+          <w:szCs w:val="22"/>
+        </w:rPr>
+        <w:t xml:space="preserve">In charge of coordination and system analysis with Hualiteq </w:t>
+      </w:r>
+      <w:r>
+        <w:rPr>
+          <w:rFonts w:eastAsia="Arial" w:cs="Arial" w:ascii="Arial" w:hAnsi="Arial"/>
+          <w:b w:val="false"/>
+          <w:bCs w:val="false"/>
+          <w:color w:val="auto"/>
+          <w:sz w:val="22"/>
+          <w:szCs w:val="22"/>
+        </w:rPr>
+        <w:t>throughout</w:t>
+      </w:r>
+      <w:r>
+        <w:rPr>
+          <w:rFonts w:eastAsia="Arial" w:cs="Arial" w:ascii="Arial" w:hAnsi="Arial"/>
+          <w:b w:val="false"/>
+          <w:bCs w:val="false"/>
+          <w:color w:val="auto"/>
+          <w:sz w:val="22"/>
+          <w:szCs w:val="22"/>
+        </w:rPr>
+        <w:t xml:space="preserve"> entire duration</w:t>
       </w:r>
     </w:p>
     <w:p>
@@ -1124,36 +1129,51 @@
           <w:numId w:val="6"/>
         </w:numPr>
         <w:spacing w:lineRule="exact" w:line="240"/>
-        <w:rPr>
-          <w:rFonts w:ascii="Arial" w:hAnsi="Arial" w:eastAsia="Arial" w:cs="Arial"/>
-          <w:sz w:val="22"/>
-          <w:szCs w:val="22"/>
-        </w:rPr>
-      </w:pPr>
-      <w:r>
-        <w:rPr>
-          <w:rFonts w:eastAsia="Arial" w:cs="Arial" w:ascii="Arial" w:hAnsi="Arial"/>
-          <w:sz w:val="22"/>
-          <w:szCs w:val="22"/>
-        </w:rPr>
-        <w:t>Designed steps flow for optimal user experience</w:t>
-      </w:r>
-    </w:p>
-    <w:p>
-      <w:pPr>
-        <w:pStyle w:val="Normal"/>
+        <w:rPr/>
+      </w:pPr>
+      <w:r>
+        <w:rPr>
+          <w:rFonts w:eastAsia="Arial" w:cs="Arial" w:ascii="Arial" w:hAnsi="Arial"/>
+          <w:b w:val="false"/>
+          <w:bCs w:val="false"/>
+          <w:sz w:val="22"/>
+          <w:szCs w:val="22"/>
+        </w:rPr>
+        <w:t xml:space="preserve">Lead of product management, database design and </w:t>
+      </w:r>
+      <w:r>
+        <w:rPr>
+          <w:rFonts w:eastAsia="Arial" w:cs="Arial" w:ascii="Arial" w:hAnsi="Arial"/>
+          <w:b w:val="false"/>
+          <w:bCs w:val="false"/>
+          <w:sz w:val="22"/>
+          <w:szCs w:val="22"/>
+        </w:rPr>
+        <w:t>back-end</w:t>
+      </w:r>
+      <w:r>
+        <w:rPr>
+          <w:rFonts w:eastAsia="Arial" w:cs="Arial" w:ascii="Arial" w:hAnsi="Arial"/>
+          <w:b w:val="false"/>
+          <w:bCs w:val="false"/>
+          <w:sz w:val="22"/>
+          <w:szCs w:val="22"/>
+        </w:rPr>
+        <w:t xml:space="preserve"> development for a team of 4</w:t>
+      </w:r>
+    </w:p>
+    <w:p>
+      <w:pPr>
+        <w:pStyle w:val="ListParagraph"/>
         <w:spacing w:lineRule="exact" w:line="240"/>
         <w:rPr>
-          <w:rFonts w:ascii="Arial" w:hAnsi="Arial" w:eastAsia="Arial" w:cs="Arial"/>
-          <w:sz w:val="22"/>
-          <w:szCs w:val="22"/>
-        </w:rPr>
-      </w:pPr>
-      <w:r>
-        <w:rPr>
-          <w:rFonts w:eastAsia="Arial" w:cs="Arial" w:ascii="Arial" w:hAnsi="Arial"/>
-          <w:sz w:val="22"/>
-          <w:szCs w:val="22"/>
+          <w:b/>
+          <w:b/>
+        </w:rPr>
+      </w:pPr>
+      <w:r>
+        <w:rPr>
+          <w:b/>
         </w:rPr>
       </w:r>
     </w:p>
@@ -1179,7 +1199,7 @@
           <w:sz w:val="22"/>
           <w:szCs w:val="22"/>
         </w:rPr>
-        <w:t>Smart Assistant for iOS                                                                          December 2018 - January 2019</w:t>
+        <w:t>Insights of the Current Software Engineering Market                         October 2019 - December 2019</w:t>
       </w:r>
     </w:p>
     <w:p>
@@ -1190,19 +1210,15 @@
           <w:numId w:val="7"/>
         </w:numPr>
         <w:spacing w:lineRule="exact" w:line="240"/>
-        <w:rPr>
-          <w:rFonts w:ascii="Arial" w:hAnsi="Arial" w:eastAsia="Arial" w:cs="Arial"/>
-          <w:sz w:val="22"/>
-          <w:szCs w:val="22"/>
-        </w:rPr>
-      </w:pPr>
-      <w:r>
-        <w:rPr>
-          <w:rFonts w:eastAsia="Arial" w:cs="Arial" w:ascii="Arial" w:hAnsi="Arial"/>
-          <w:sz w:val="22"/>
-          <w:szCs w:val="22"/>
-        </w:rPr>
-        <w:t>Developed an implementation of Mindcraft’s smart assistant into the iOS platform with Swift</w:t>
+        <w:rPr/>
+      </w:pPr>
+      <w:r>
+        <w:rPr>
+          <w:rFonts w:eastAsia="Arial" w:cs="Arial" w:ascii="Arial" w:hAnsi="Arial"/>
+          <w:sz w:val="22"/>
+          <w:szCs w:val="22"/>
+        </w:rPr>
+        <w:t>Designed and visualized analysis of the tech job market in regards to necessary skills required, anticipated salary, and prospects expected from the market</w:t>
       </w:r>
     </w:p>
     <w:p>
@@ -1213,19 +1229,15 @@
           <w:numId w:val="7"/>
         </w:numPr>
         <w:spacing w:lineRule="exact" w:line="240"/>
-        <w:rPr>
-          <w:rFonts w:ascii="Arial" w:hAnsi="Arial" w:eastAsia="Arial" w:cs="Arial"/>
-          <w:sz w:val="22"/>
-          <w:szCs w:val="22"/>
-        </w:rPr>
-      </w:pPr>
-      <w:r>
-        <w:rPr>
-          <w:rFonts w:eastAsia="Arial" w:cs="Arial" w:ascii="Arial" w:hAnsi="Arial"/>
-          <w:sz w:val="22"/>
-          <w:szCs w:val="22"/>
-        </w:rPr>
-        <w:t>Self-taught and completed the project within company expectaions</w:t>
+        <w:rPr/>
+      </w:pPr>
+      <w:r>
+        <w:rPr>
+          <w:rFonts w:eastAsia="Arial" w:cs="Arial" w:ascii="Arial" w:hAnsi="Arial"/>
+          <w:sz w:val="22"/>
+          <w:szCs w:val="22"/>
+        </w:rPr>
+        <w:t xml:space="preserve">Team project with implementation using data mining techniques </w:t>
       </w:r>
     </w:p>
     <w:p>
@@ -1271,7 +1283,7 @@
           <w:sz w:val="22"/>
           <w:szCs w:val="22"/>
         </w:rPr>
-        <w:t>Automatic Speech Recognition (ASR)                                                  October 2018 - December 2018</w:t>
+        <w:t>Analysis of the Airbnb                                                                            October 2019 - December 2019</w:t>
       </w:r>
     </w:p>
     <w:p>
@@ -1282,21 +1294,31 @@
           <w:numId w:val="5"/>
         </w:numPr>
         <w:spacing w:lineRule="exact" w:line="240"/>
-        <w:rPr>
-          <w:rFonts w:ascii="Arial" w:hAnsi="Arial" w:eastAsia="Arial" w:cs="Arial"/>
-          <w:b/>
-          <w:b/>
-          <w:sz w:val="22"/>
-          <w:szCs w:val="22"/>
-        </w:rPr>
-      </w:pPr>
-      <w:r>
-        <w:rPr>
-          <w:rFonts w:eastAsia="Arial" w:cs="Arial" w:ascii="Arial" w:hAnsi="Arial"/>
-          <w:sz w:val="22"/>
-          <w:szCs w:val="22"/>
-        </w:rPr>
-        <w:t>Researched and implemented an opensource ASR engine for Mindcraft</w:t>
+        <w:rPr/>
+      </w:pPr>
+      <w:r>
+        <w:rPr>
+          <w:rFonts w:eastAsia="Arial" w:cs="Arial" w:ascii="Arial" w:hAnsi="Arial"/>
+          <w:sz w:val="22"/>
+          <w:szCs w:val="22"/>
+        </w:rPr>
+        <w:t xml:space="preserve">Analysis of the Airbnb market in New York, with an objective to provide new hosts pricing recommendation for </w:t>
+      </w:r>
+      <w:r>
+        <w:rPr>
+          <w:rFonts w:eastAsia="Arial" w:cs="Arial" w:ascii="Arial" w:hAnsi="Arial"/>
+          <w:sz w:val="22"/>
+          <w:szCs w:val="22"/>
+        </w:rPr>
+        <w:t xml:space="preserve">optimal </w:t>
+      </w:r>
+      <w:r>
+        <w:rPr>
+          <w:rFonts w:eastAsia="Arial" w:cs="Arial" w:ascii="Arial" w:hAnsi="Arial"/>
+          <w:sz w:val="22"/>
+          <w:szCs w:val="22"/>
+        </w:rPr>
+        <w:t>customer retention</w:t>
       </w:r>
     </w:p>
     <w:p>
@@ -1307,21 +1329,34 @@
           <w:numId w:val="5"/>
         </w:numPr>
         <w:spacing w:lineRule="exact" w:line="240"/>
-        <w:rPr>
-          <w:rFonts w:ascii="Arial" w:hAnsi="Arial" w:eastAsia="Arial" w:cs="Arial"/>
-          <w:b/>
-          <w:b/>
-          <w:sz w:val="22"/>
-          <w:szCs w:val="22"/>
-        </w:rPr>
-      </w:pPr>
-      <w:r>
-        <w:rPr>
-          <w:rFonts w:eastAsia="Arial" w:cs="Arial" w:ascii="Arial" w:hAnsi="Arial"/>
-          <w:sz w:val="22"/>
-          <w:szCs w:val="22"/>
-        </w:rPr>
-        <w:t>Retrained the language and acoustic model up to 80% accuracy</w:t>
+        <w:rPr/>
+      </w:pPr>
+      <w:r>
+        <w:rPr>
+          <w:rFonts w:eastAsia="Arial" w:cs="Arial" w:ascii="Arial" w:hAnsi="Arial"/>
+          <w:sz w:val="22"/>
+          <w:szCs w:val="22"/>
+        </w:rPr>
+        <w:t xml:space="preserve">Data exploration and visualization of  </w:t>
+      </w:r>
+      <w:r>
+        <w:rPr>
+          <w:rFonts w:eastAsia="Arial" w:cs="Arial" w:ascii="Arial" w:hAnsi="Arial"/>
+          <w:color w:val="auto"/>
+          <w:kern w:val="0"/>
+          <w:sz w:val="22"/>
+          <w:szCs w:val="22"/>
+          <w:lang w:val="en-US" w:eastAsia="en-US" w:bidi="ar-SA"/>
+        </w:rPr>
+        <w:t>key points</w:t>
+      </w:r>
+      <w:r>
+        <w:rPr>
+          <w:rFonts w:eastAsia="Arial" w:cs="Arial" w:ascii="Arial" w:hAnsi="Arial"/>
+          <w:sz w:val="22"/>
+          <w:szCs w:val="22"/>
+        </w:rPr>
+        <w:t xml:space="preserve"> to gain traction and tenants</w:t>
       </w:r>
     </w:p>
     <w:p>
@@ -1349,71 +1384,21 @@
       <w:pPr>
         <w:pStyle w:val="Normal"/>
         <w:spacing w:lineRule="exact" w:line="240"/>
-        <w:rPr/>
-      </w:pPr>
-      <w:r>
-        <w:rPr>
-          <w:rFonts w:eastAsia="Arial" w:cs="Arial" w:ascii="Arial" w:hAnsi="Arial"/>
-          <w:b/>
-          <w:sz w:val="22"/>
-          <w:szCs w:val="22"/>
-        </w:rPr>
-        <w:t xml:space="preserve">  </w:t>
-      </w:r>
-      <w:r>
-        <w:rPr>
-          <w:rFonts w:eastAsia="Arial" w:cs="Arial" w:ascii="Arial" w:hAnsi="Arial"/>
-          <w:b/>
-          <w:sz w:val="22"/>
-          <w:szCs w:val="22"/>
-        </w:rPr>
-        <w:t>Call Center Recording System                                                                  March 2017 - December 2018</w:t>
-      </w:r>
-    </w:p>
-    <w:p>
-      <w:pPr>
-        <w:pStyle w:val="ListParagraph"/>
-        <w:numPr>
-          <w:ilvl w:val="0"/>
-          <w:numId w:val="6"/>
-        </w:numPr>
-        <w:spacing w:lineRule="exact" w:line="240"/>
         <w:rPr>
           <w:rFonts w:ascii="Arial" w:hAnsi="Arial" w:eastAsia="Arial" w:cs="Arial"/>
-          <w:sz w:val="22"/>
-          <w:szCs w:val="22"/>
-        </w:rPr>
-      </w:pPr>
-      <w:r>
-        <w:rPr>
-          <w:rFonts w:eastAsia="Arial" w:cs="Arial" w:ascii="Arial" w:hAnsi="Arial"/>
-          <w:sz w:val="22"/>
-          <w:szCs w:val="22"/>
-        </w:rPr>
-        <w:t>Cooperated with Hualiteq to develop and integrate their Call System into a customizable Customer Relationship Management (CRM) System</w:t>
-      </w:r>
-    </w:p>
-    <w:p>
-      <w:pPr>
-        <w:pStyle w:val="ListParagraph"/>
-        <w:numPr>
-          <w:ilvl w:val="0"/>
-          <w:numId w:val="6"/>
-        </w:numPr>
-        <w:spacing w:lineRule="exact" w:line="240"/>
-        <w:rPr>
-          <w:rFonts w:ascii="Arial" w:hAnsi="Arial" w:eastAsia="Arial" w:cs="Arial"/>
-          <w:sz w:val="22"/>
-          <w:szCs w:val="22"/>
-        </w:rPr>
-      </w:pPr>
-      <w:r>
-        <w:rPr>
-          <w:rFonts w:eastAsia="Arial" w:cs="Arial" w:ascii="Arial" w:hAnsi="Arial"/>
-          <w:sz w:val="22"/>
-          <w:szCs w:val="22"/>
-        </w:rPr>
-        <w:t>Managed a team of four to coordinate all system requirements and development interactions with Hualiteq</w:t>
+          <w:b/>
+          <w:b/>
+          <w:sz w:val="22"/>
+          <w:szCs w:val="22"/>
+        </w:rPr>
+      </w:pPr>
+      <w:r>
+        <w:rPr>
+          <w:rFonts w:eastAsia="Arial" w:cs="Arial" w:ascii="Arial" w:hAnsi="Arial"/>
+          <w:b/>
+          <w:sz w:val="22"/>
+          <w:szCs w:val="22"/>
+        </w:rPr>
       </w:r>
     </w:p>
     <w:p>
@@ -1495,20 +1480,15 @@
         <w:spacing w:lineRule="auto" w:line="259" w:before="11" w:after="0"/>
         <w:ind w:left="360" w:right="1266" w:hanging="360"/>
         <w:contextualSpacing/>
-        <w:rPr>
-          <w:rFonts w:ascii="Microsoft JhengHei" w:hAnsi="Microsoft JhengHei" w:eastAsia="Microsoft JhengHei" w:cs="Microsoft JhengHei"/>
-          <w:sz w:val="22"/>
-          <w:szCs w:val="22"/>
-          <w:lang w:eastAsia="zh-TW"/>
-        </w:rPr>
-      </w:pPr>
-      <w:r>
-        <w:rPr>
-          <w:rFonts w:eastAsia="Arial" w:cs="Arial" w:ascii="Arial" w:hAnsi="Arial"/>
-          <w:sz w:val="22"/>
-          <w:szCs w:val="22"/>
-        </w:rPr>
-        <w:t xml:space="preserve">Developing Skills: Hibernate, Spring, Docker, Data Science, GIT, UNIX, </w:t>
+        <w:rPr/>
+      </w:pPr>
+      <w:r>
+        <w:rPr>
+          <w:rFonts w:eastAsia="Arial" w:cs="Arial" w:ascii="Arial" w:hAnsi="Arial"/>
+          <w:sz w:val="22"/>
+          <w:szCs w:val="22"/>
+        </w:rPr>
+        <w:t xml:space="preserve">Developing Skills: Spring, Hibernate, Docker, Data Analysis, GIT, UNIX, </w:t>
       </w:r>
       <w:r>
         <w:rPr>
@@ -1687,6 +1667,8 @@
       </w:pPr>
       <w:rPr>
         <w:rFonts w:ascii="Symbol" w:hAnsi="Symbol" w:cs="Symbol" w:hint="default"/>
+        <w:sz w:val="22"/>
+        <w:rFonts w:cs="Symbol"/>
       </w:rPr>
     </w:lvl>
     <w:lvl w:ilvl="1">
@@ -1712,6 +1694,7 @@
       </w:pPr>
       <w:rPr>
         <w:rFonts w:ascii="Wingdings" w:hAnsi="Wingdings" w:cs="Wingdings" w:hint="default"/>
+        <w:rFonts w:cs="Wingdings"/>
       </w:rPr>
     </w:lvl>
     <w:lvl w:ilvl="3">
@@ -1724,6 +1707,7 @@
       </w:pPr>
       <w:rPr>
         <w:rFonts w:ascii="Symbol" w:hAnsi="Symbol" w:cs="Symbol" w:hint="default"/>
+        <w:rFonts w:cs="Symbol"/>
       </w:rPr>
     </w:lvl>
     <w:lvl w:ilvl="4">
@@ -1749,6 +1733,7 @@
       </w:pPr>
       <w:rPr>
         <w:rFonts w:ascii="Wingdings" w:hAnsi="Wingdings" w:cs="Wingdings" w:hint="default"/>
+        <w:rFonts w:cs="Wingdings"/>
       </w:rPr>
     </w:lvl>
     <w:lvl w:ilvl="6">
@@ -1761,6 +1746,7 @@
       </w:pPr>
       <w:rPr>
         <w:rFonts w:ascii="Symbol" w:hAnsi="Symbol" w:cs="Symbol" w:hint="default"/>
+        <w:rFonts w:cs="Symbol"/>
       </w:rPr>
     </w:lvl>
     <w:lvl w:ilvl="7">
@@ -1786,6 +1772,7 @@
       </w:pPr>
       <w:rPr>
         <w:rFonts w:ascii="Wingdings" w:hAnsi="Wingdings" w:cs="Wingdings" w:hint="default"/>
+        <w:rFonts w:cs="Wingdings"/>
       </w:rPr>
     </w:lvl>
   </w:abstractNum>
@@ -1800,6 +1787,8 @@
       </w:pPr>
       <w:rPr>
         <w:rFonts w:ascii="Symbol" w:hAnsi="Symbol" w:cs="Symbol" w:hint="default"/>
+        <w:sz w:val="22"/>
+        <w:rFonts w:cs="Symbol"/>
       </w:rPr>
     </w:lvl>
     <w:lvl w:ilvl="1">
@@ -1825,6 +1814,7 @@
       </w:pPr>
       <w:rPr>
         <w:rFonts w:ascii="Wingdings" w:hAnsi="Wingdings" w:cs="Wingdings" w:hint="default"/>
+        <w:rFonts w:cs="Wingdings"/>
       </w:rPr>
     </w:lvl>
     <w:lvl w:ilvl="3">
@@ -1837,6 +1827,7 @@
       </w:pPr>
       <w:rPr>
         <w:rFonts w:ascii="Symbol" w:hAnsi="Symbol" w:cs="Symbol" w:hint="default"/>
+        <w:rFonts w:cs="Symbol"/>
       </w:rPr>
     </w:lvl>
     <w:lvl w:ilvl="4">
@@ -1862,6 +1853,7 @@
       </w:pPr>
       <w:rPr>
         <w:rFonts w:ascii="Wingdings" w:hAnsi="Wingdings" w:cs="Wingdings" w:hint="default"/>
+        <w:rFonts w:cs="Wingdings"/>
       </w:rPr>
     </w:lvl>
     <w:lvl w:ilvl="6">
@@ -1874,6 +1866,7 @@
       </w:pPr>
       <w:rPr>
         <w:rFonts w:ascii="Symbol" w:hAnsi="Symbol" w:cs="Symbol" w:hint="default"/>
+        <w:rFonts w:cs="Symbol"/>
       </w:rPr>
     </w:lvl>
     <w:lvl w:ilvl="7">
@@ -1899,6 +1892,7 @@
       </w:pPr>
       <w:rPr>
         <w:rFonts w:ascii="Wingdings" w:hAnsi="Wingdings" w:cs="Wingdings" w:hint="default"/>
+        <w:rFonts w:cs="Wingdings"/>
       </w:rPr>
     </w:lvl>
   </w:abstractNum>
@@ -1913,6 +1907,9 @@
       </w:pPr>
       <w:rPr>
         <w:rFonts w:ascii="Symbol" w:hAnsi="Symbol" w:cs="Symbol" w:hint="default"/>
+        <w:sz w:val="24"/>
+        <w:b/>
+        <w:rFonts w:cs="Symbol"/>
       </w:rPr>
     </w:lvl>
     <w:lvl w:ilvl="1">
@@ -1938,6 +1935,7 @@
       </w:pPr>
       <w:rPr>
         <w:rFonts w:ascii="Wingdings" w:hAnsi="Wingdings" w:cs="Wingdings" w:hint="default"/>
+        <w:rFonts w:cs="Wingdings"/>
       </w:rPr>
     </w:lvl>
     <w:lvl w:ilvl="3">
@@ -1950,6 +1948,7 @@
       </w:pPr>
       <w:rPr>
         <w:rFonts w:ascii="Symbol" w:hAnsi="Symbol" w:cs="Symbol" w:hint="default"/>
+        <w:rFonts w:cs="Symbol"/>
       </w:rPr>
     </w:lvl>
     <w:lvl w:ilvl="4">
@@ -1975,6 +1974,7 @@
       </w:pPr>
       <w:rPr>
         <w:rFonts w:ascii="Wingdings" w:hAnsi="Wingdings" w:cs="Wingdings" w:hint="default"/>
+        <w:rFonts w:cs="Wingdings"/>
       </w:rPr>
     </w:lvl>
     <w:lvl w:ilvl="6">
@@ -1987,6 +1987,7 @@
       </w:pPr>
       <w:rPr>
         <w:rFonts w:ascii="Symbol" w:hAnsi="Symbol" w:cs="Symbol" w:hint="default"/>
+        <w:rFonts w:cs="Symbol"/>
       </w:rPr>
     </w:lvl>
     <w:lvl w:ilvl="7">
@@ -2012,6 +2013,7 @@
       </w:pPr>
       <w:rPr>
         <w:rFonts w:ascii="Wingdings" w:hAnsi="Wingdings" w:cs="Wingdings" w:hint="default"/>
+        <w:rFonts w:cs="Wingdings"/>
       </w:rPr>
     </w:lvl>
   </w:abstractNum>
@@ -2026,6 +2028,9 @@
       </w:pPr>
       <w:rPr>
         <w:rFonts w:ascii="Symbol" w:hAnsi="Symbol" w:cs="Symbol" w:hint="default"/>
+        <w:sz w:val="22"/>
+        <w:b/>
+        <w:rFonts w:cs="Symbol"/>
       </w:rPr>
     </w:lvl>
     <w:lvl w:ilvl="1">
@@ -2051,6 +2056,7 @@
       </w:pPr>
       <w:rPr>
         <w:rFonts w:ascii="Wingdings" w:hAnsi="Wingdings" w:cs="Wingdings" w:hint="default"/>
+        <w:rFonts w:cs="Wingdings"/>
       </w:rPr>
     </w:lvl>
     <w:lvl w:ilvl="3">
@@ -2063,6 +2069,7 @@
       </w:pPr>
       <w:rPr>
         <w:rFonts w:ascii="Symbol" w:hAnsi="Symbol" w:cs="Symbol" w:hint="default"/>
+        <w:rFonts w:cs="Symbol"/>
       </w:rPr>
     </w:lvl>
     <w:lvl w:ilvl="4">
@@ -2088,6 +2095,7 @@
       </w:pPr>
       <w:rPr>
         <w:rFonts w:ascii="Wingdings" w:hAnsi="Wingdings" w:cs="Wingdings" w:hint="default"/>
+        <w:rFonts w:cs="Wingdings"/>
       </w:rPr>
     </w:lvl>
     <w:lvl w:ilvl="6">
@@ -2100,6 +2108,7 @@
       </w:pPr>
       <w:rPr>
         <w:rFonts w:ascii="Symbol" w:hAnsi="Symbol" w:cs="Symbol" w:hint="default"/>
+        <w:rFonts w:cs="Symbol"/>
       </w:rPr>
     </w:lvl>
     <w:lvl w:ilvl="7">
@@ -2125,6 +2134,7 @@
       </w:pPr>
       <w:rPr>
         <w:rFonts w:ascii="Wingdings" w:hAnsi="Wingdings" w:cs="Wingdings" w:hint="default"/>
+        <w:rFonts w:cs="Wingdings"/>
       </w:rPr>
     </w:lvl>
   </w:abstractNum>
@@ -2139,6 +2149,9 @@
       </w:pPr>
       <w:rPr>
         <w:rFonts w:ascii="Symbol" w:hAnsi="Symbol" w:cs="Symbol" w:hint="default"/>
+        <w:sz w:val="22"/>
+        <w:b w:val="false"/>
+        <w:rFonts w:cs="Symbol"/>
       </w:rPr>
     </w:lvl>
     <w:lvl w:ilvl="1">
@@ -2164,6 +2177,7 @@
       </w:pPr>
       <w:rPr>
         <w:rFonts w:ascii="Wingdings" w:hAnsi="Wingdings" w:cs="Wingdings" w:hint="default"/>
+        <w:rFonts w:cs="Wingdings"/>
       </w:rPr>
     </w:lvl>
     <w:lvl w:ilvl="3">
@@ -2176,6 +2190,7 @@
       </w:pPr>
       <w:rPr>
         <w:rFonts w:ascii="Symbol" w:hAnsi="Symbol" w:cs="Symbol" w:hint="default"/>
+        <w:rFonts w:cs="Symbol"/>
       </w:rPr>
     </w:lvl>
     <w:lvl w:ilvl="4">
@@ -2201,6 +2216,7 @@
       </w:pPr>
       <w:rPr>
         <w:rFonts w:ascii="Wingdings" w:hAnsi="Wingdings" w:cs="Wingdings" w:hint="default"/>
+        <w:rFonts w:cs="Wingdings"/>
       </w:rPr>
     </w:lvl>
     <w:lvl w:ilvl="6">
@@ -2213,6 +2229,7 @@
       </w:pPr>
       <w:rPr>
         <w:rFonts w:ascii="Symbol" w:hAnsi="Symbol" w:cs="Symbol" w:hint="default"/>
+        <w:rFonts w:cs="Symbol"/>
       </w:rPr>
     </w:lvl>
     <w:lvl w:ilvl="7">
@@ -2238,6 +2255,7 @@
       </w:pPr>
       <w:rPr>
         <w:rFonts w:ascii="Wingdings" w:hAnsi="Wingdings" w:cs="Wingdings" w:hint="default"/>
+        <w:rFonts w:cs="Wingdings"/>
       </w:rPr>
     </w:lvl>
   </w:abstractNum>
@@ -2252,6 +2270,8 @@
       </w:pPr>
       <w:rPr>
         <w:rFonts w:ascii="Symbol" w:hAnsi="Symbol" w:cs="Symbol" w:hint="default"/>
+        <w:sz w:val="22"/>
+        <w:rFonts w:cs="Symbol"/>
       </w:rPr>
     </w:lvl>
     <w:lvl w:ilvl="1">
@@ -2277,6 +2297,7 @@
       </w:pPr>
       <w:rPr>
         <w:rFonts w:ascii="Wingdings" w:hAnsi="Wingdings" w:cs="Wingdings" w:hint="default"/>
+        <w:rFonts w:cs="Wingdings"/>
       </w:rPr>
     </w:lvl>
     <w:lvl w:ilvl="3">
@@ -2289,6 +2310,7 @@
       </w:pPr>
       <w:rPr>
         <w:rFonts w:ascii="Symbol" w:hAnsi="Symbol" w:cs="Symbol" w:hint="default"/>
+        <w:rFonts w:cs="Symbol"/>
       </w:rPr>
     </w:lvl>
     <w:lvl w:ilvl="4">
@@ -2314,6 +2336,7 @@
       </w:pPr>
       <w:rPr>
         <w:rFonts w:ascii="Wingdings" w:hAnsi="Wingdings" w:cs="Wingdings" w:hint="default"/>
+        <w:rFonts w:cs="Wingdings"/>
       </w:rPr>
     </w:lvl>
     <w:lvl w:ilvl="6">
@@ -2326,6 +2349,7 @@
       </w:pPr>
       <w:rPr>
         <w:rFonts w:ascii="Symbol" w:hAnsi="Symbol" w:cs="Symbol" w:hint="default"/>
+        <w:rFonts w:cs="Symbol"/>
       </w:rPr>
     </w:lvl>
     <w:lvl w:ilvl="7">
@@ -2351,6 +2375,7 @@
       </w:pPr>
       <w:rPr>
         <w:rFonts w:ascii="Wingdings" w:hAnsi="Wingdings" w:cs="Wingdings" w:hint="default"/>
+        <w:rFonts w:cs="Wingdings"/>
       </w:rPr>
     </w:lvl>
   </w:abstractNum>
@@ -2365,6 +2390,8 @@
       </w:pPr>
       <w:rPr>
         <w:rFonts w:ascii="Symbol" w:hAnsi="Symbol" w:cs="Symbol" w:hint="default"/>
+        <w:sz w:val="22"/>
+        <w:rFonts w:cs="Symbol"/>
       </w:rPr>
     </w:lvl>
     <w:lvl w:ilvl="1">
@@ -2390,6 +2417,7 @@
       </w:pPr>
       <w:rPr>
         <w:rFonts w:ascii="Wingdings" w:hAnsi="Wingdings" w:cs="Wingdings" w:hint="default"/>
+        <w:rFonts w:cs="Wingdings"/>
       </w:rPr>
     </w:lvl>
     <w:lvl w:ilvl="3">
@@ -2402,6 +2430,7 @@
       </w:pPr>
       <w:rPr>
         <w:rFonts w:ascii="Symbol" w:hAnsi="Symbol" w:cs="Symbol" w:hint="default"/>
+        <w:rFonts w:cs="Symbol"/>
       </w:rPr>
     </w:lvl>
     <w:lvl w:ilvl="4">
@@ -2427,6 +2456,7 @@
       </w:pPr>
       <w:rPr>
         <w:rFonts w:ascii="Wingdings" w:hAnsi="Wingdings" w:cs="Wingdings" w:hint="default"/>
+        <w:rFonts w:cs="Wingdings"/>
       </w:rPr>
     </w:lvl>
     <w:lvl w:ilvl="6">
@@ -2439,6 +2469,7 @@
       </w:pPr>
       <w:rPr>
         <w:rFonts w:ascii="Symbol" w:hAnsi="Symbol" w:cs="Symbol" w:hint="default"/>
+        <w:rFonts w:cs="Symbol"/>
       </w:rPr>
     </w:lvl>
     <w:lvl w:ilvl="7">
@@ -2464,6 +2495,7 @@
       </w:pPr>
       <w:rPr>
         <w:rFonts w:ascii="Wingdings" w:hAnsi="Wingdings" w:cs="Wingdings" w:hint="default"/>
+        <w:rFonts w:cs="Wingdings"/>
       </w:rPr>
     </w:lvl>
   </w:abstractNum>

</xml_diff>

<commit_message>
#1125 Edits For referral
</commit_message>
<xml_diff>
--- a/Matthew Sah's Resume.docx
+++ b/Matthew Sah's Resume.docx
@@ -86,42 +86,18 @@
         <w:rPr/>
       </w:pPr>
       <w:r>
-        <w:rPr>
-          <w:lang w:eastAsia="zh-TW"/>
-        </w:rPr>
-        <w:t xml:space="preserve"> </w:t>
-      </w:r>
-    </w:p>
-    <w:p>
-      <w:pPr>
-        <w:pStyle w:val="Normal"/>
-        <w:rPr>
-          <w:rFonts w:ascii="Arial" w:hAnsi="Arial" w:eastAsia="Arial" w:cs="Arial"/>
-          <w:b/>
-          <w:b/>
-          <w:sz w:val="24"/>
-          <w:szCs w:val="24"/>
-        </w:rPr>
-      </w:pPr>
-      <w:r>
-        <w:rPr>
-          <w:rFonts w:eastAsia="Arial" w:cs="Arial" w:ascii="Arial" w:hAnsi="Arial"/>
-          <w:b/>
-          <w:sz w:val="24"/>
-          <w:szCs w:val="24"/>
-        </w:rPr>
         <mc:AlternateContent>
           <mc:Choice Requires="wpg">
             <w:drawing>
               <wp:anchor behindDoc="1" distT="0" distB="0" distL="0" distR="0" simplePos="0" locked="0" layoutInCell="1" allowOverlap="1" relativeHeight="2">
                 <wp:simplePos x="0" y="0"/>
                 <wp:positionH relativeFrom="column">
-                  <wp:posOffset>43815</wp:posOffset>
+                  <wp:posOffset>38735</wp:posOffset>
                 </wp:positionH>
                 <wp:positionV relativeFrom="paragraph">
-                  <wp:posOffset>3175</wp:posOffset>
+                  <wp:posOffset>128905</wp:posOffset>
                 </wp:positionV>
-                <wp:extent cx="6439535" cy="635"/>
+                <wp:extent cx="6441440" cy="635"/>
                 <wp:effectExtent l="0" t="0" r="0" b="0"/>
                 <wp:wrapNone/>
                 <wp:docPr id="1" name="Image1"/>
@@ -132,7 +108,7 @@
                       <wpg:grpSpPr>
                         <a:xfrm>
                           <a:off x="0" y="0"/>
-                          <a:ext cx="6438960" cy="0"/>
+                          <a:ext cx="6440760" cy="0"/>
                         </a:xfrm>
                       </wpg:grpSpPr>
                       <wps:wsp>
@@ -140,7 +116,7 @@
                         <wps:spPr>
                           <a:xfrm>
                             <a:off x="0" y="0"/>
-                            <a:ext cx="6438960" cy="0"/>
+                            <a:ext cx="6440760" cy="0"/>
                           </a:xfrm>
                           <a:prstGeom prst="line">
                             <a:avLst/>
@@ -168,8 +144,8 @@
           </mc:Choice>
           <mc:Fallback>
             <w:pict>
-              <v:group id="shape_0" alt="Image1" style="position:absolute;margin-left:3.45pt;margin-top:0.25pt;width:507pt;height:0pt" coordorigin="69,5" coordsize="10140,0">
-                <v:line id="shape_0" from="69,5" to="10208,5" stroked="t" style="position:absolute">
+              <v:group id="shape_0" alt="Image1" style="position:absolute;margin-left:3.05pt;margin-top:10.15pt;width:507.05pt;height:0pt" coordorigin="61,203" coordsize="10141,0">
+                <v:line id="shape_0" from="61,203" to="10203,203" stroked="t" style="position:absolute">
                   <v:stroke color="black" weight="19800" joinstyle="round" endcap="flat"/>
                   <v:fill o:detectmouseclick="t" on="false"/>
                 </v:line>
@@ -177,6 +153,32 @@
             </w:pict>
           </mc:Fallback>
         </mc:AlternateContent>
+      </w:r>
+      <w:r>
+        <w:rPr>
+          <w:lang w:eastAsia="zh-TW"/>
+        </w:rPr>
+        <w:t xml:space="preserve"> </w:t>
+      </w:r>
+    </w:p>
+    <w:p>
+      <w:pPr>
+        <w:pStyle w:val="Normal"/>
+        <w:rPr>
+          <w:rFonts w:ascii="Arial" w:hAnsi="Arial" w:eastAsia="Arial" w:cs="Arial"/>
+          <w:b/>
+          <w:b/>
+          <w:sz w:val="24"/>
+          <w:szCs w:val="24"/>
+        </w:rPr>
+      </w:pPr>
+      <w:r>
+        <w:rPr>
+          <w:rFonts w:eastAsia="Arial" w:cs="Arial" w:ascii="Arial" w:hAnsi="Arial"/>
+          <w:b/>
+          <w:sz w:val="24"/>
+          <w:szCs w:val="24"/>
+        </w:rPr>
       </w:r>
     </w:p>
     <w:p>
@@ -722,7 +724,15 @@
           <w:szCs w:val="22"/>
           <w:lang w:eastAsia="zh-TW"/>
         </w:rPr>
-        <w:t>web application</w:t>
+        <w:t xml:space="preserve">web applications </w:t>
+      </w:r>
+      <w:r>
+        <w:rPr>
+          <w:rFonts w:eastAsia="Arial" w:cs="Arial" w:ascii="Arial" w:hAnsi="Arial"/>
+          <w:sz w:val="22"/>
+          <w:szCs w:val="22"/>
+        </w:rPr>
+        <w:t xml:space="preserve">for a startup company providing Smart Assistant </w:t>
       </w:r>
       <w:r>
         <w:rPr>
@@ -731,51 +741,16 @@
           <w:szCs w:val="22"/>
           <w:lang w:eastAsia="zh-TW"/>
         </w:rPr>
-        <w:t>s</w:t>
-      </w:r>
-      <w:r>
-        <w:rPr>
-          <w:rFonts w:eastAsia="Microsoft JhengHei" w:cs="Arial" w:ascii="Arial" w:hAnsi="Arial"/>
+        <w:t>services</w:t>
+      </w:r>
+      <w:r>
+        <w:rPr>
+          <w:rFonts w:eastAsia="Arial" w:cs="Arial" w:ascii="Arial" w:hAnsi="Arial"/>
           <w:sz w:val="22"/>
           <w:szCs w:val="22"/>
           <w:lang w:eastAsia="zh-TW"/>
         </w:rPr>
-        <w:t xml:space="preserve"> </w:t>
-      </w:r>
-      <w:r>
-        <w:rPr>
-          <w:rFonts w:eastAsia="Arial" w:cs="Arial" w:ascii="Arial" w:hAnsi="Arial"/>
-          <w:sz w:val="22"/>
-          <w:szCs w:val="22"/>
-        </w:rPr>
-        <w:t xml:space="preserve">for a startup company providing Smart Assistant </w:t>
-      </w:r>
-      <w:r>
-        <w:rPr>
-          <w:rFonts w:eastAsia="Microsoft JhengHei" w:cs="Arial" w:ascii="Arial" w:hAnsi="Arial"/>
-          <w:sz w:val="22"/>
-          <w:szCs w:val="22"/>
-          <w:lang w:eastAsia="zh-TW"/>
-        </w:rPr>
-        <w:t>services</w:t>
-      </w:r>
-      <w:r>
-        <w:rPr>
-          <w:rFonts w:eastAsia="Arial" w:cs="Arial" w:ascii="Arial" w:hAnsi="Arial"/>
-          <w:sz w:val="22"/>
-          <w:szCs w:val="22"/>
-          <w:lang w:eastAsia="zh-TW"/>
-        </w:rPr>
-        <w:t xml:space="preserve"> across different platforms </w:t>
-      </w:r>
-      <w:r>
-        <w:rPr>
-          <w:rFonts w:eastAsia="Arial" w:cs="Arial" w:ascii="Arial" w:hAnsi="Arial"/>
-          <w:sz w:val="22"/>
-          <w:szCs w:val="22"/>
-          <w:lang w:eastAsia="zh-TW"/>
-        </w:rPr>
-        <w:t xml:space="preserve"> </w:t>
+        <w:t xml:space="preserve"> across different platforms  </w:t>
       </w:r>
     </w:p>
     <w:p>
@@ -795,23 +770,7 @@
           <w:sz w:val="22"/>
           <w:szCs w:val="22"/>
         </w:rPr>
-        <w:t>Develop</w:t>
-      </w:r>
-      <w:r>
-        <w:rPr>
-          <w:rFonts w:eastAsia="Arial" w:cs="Arial" w:ascii="Arial" w:hAnsi="Arial"/>
-          <w:sz w:val="22"/>
-          <w:szCs w:val="22"/>
-        </w:rPr>
-        <w:t>ed</w:t>
-      </w:r>
-      <w:r>
-        <w:rPr>
-          <w:rFonts w:eastAsia="Arial" w:cs="Arial" w:ascii="Arial" w:hAnsi="Arial"/>
-          <w:sz w:val="22"/>
-          <w:szCs w:val="22"/>
-        </w:rPr>
-        <w:t xml:space="preserve"> software solutions by studying information needs, conferring with users, and studying systems flow, data usage, and work processes</w:t>
+        <w:t>Developed software solutions by studying information needs, conferring with users, and studying systems flow, data usage, and work processes</w:t>
       </w:r>
     </w:p>
     <w:p>
@@ -850,14 +809,14 @@
         <w:pStyle w:val="Normal"/>
         <w:spacing w:lineRule="exact" w:line="260" w:before="15" w:after="0"/>
         <w:rPr>
-          <w:sz w:val="26"/>
-          <w:szCs w:val="26"/>
-        </w:rPr>
-      </w:pPr>
-      <w:r>
-        <w:rPr>
-          <w:sz w:val="26"/>
-          <w:szCs w:val="26"/>
+          <w:sz w:val="20"/>
+          <w:szCs w:val="20"/>
+        </w:rPr>
+      </w:pPr>
+      <w:r>
+        <w:rPr>
+          <w:sz w:val="20"/>
+          <w:szCs w:val="20"/>
         </w:rPr>
       </w:r>
     </w:p>
@@ -866,25 +825,21 @@
         <w:pStyle w:val="Normal"/>
         <w:spacing w:lineRule="exact" w:line="260" w:before="15" w:after="0"/>
         <w:rPr>
-          <w:sz w:val="26"/>
-          <w:szCs w:val="26"/>
-        </w:rPr>
-      </w:pPr>
-      <w:r>
-        <w:rPr>
-          <w:sz w:val="26"/>
-          <w:szCs w:val="26"/>
+          <w:sz w:val="20"/>
+          <w:szCs w:val="20"/>
+        </w:rPr>
+      </w:pPr>
+      <w:r>
+        <w:rPr>
+          <w:sz w:val="20"/>
+          <w:szCs w:val="20"/>
         </w:rPr>
       </w:r>
     </w:p>
     <w:p>
       <w:pPr>
         <w:pStyle w:val="Normal"/>
-        <w:rPr>
-          <w:rFonts w:ascii="Arial" w:hAnsi="Arial" w:eastAsia="Arial" w:cs="Arial"/>
-          <w:sz w:val="22"/>
-          <w:szCs w:val="22"/>
-        </w:rPr>
+        <w:rPr/>
       </w:pPr>
       <w:r>
         <w:rPr>
@@ -893,7 +848,7 @@
           <w:sz w:val="24"/>
           <w:szCs w:val="24"/>
         </w:rPr>
-        <w:t>PROJECTS</w:t>
+        <w:t>SELECTED PROJECTS</w:t>
       </w:r>
       <w:r>
         <w:rPr>
@@ -1096,29 +1051,7 @@
           <w:sz w:val="22"/>
           <w:szCs w:val="22"/>
         </w:rPr>
-        <w:t xml:space="preserve">In charge of coordination and system analysis with Hualiteq </w:t>
-      </w:r>
-      <w:r>
-        <w:rPr>
-          <w:rFonts w:eastAsia="Arial" w:cs="Arial" w:ascii="Arial" w:hAnsi="Arial"/>
-          <w:b w:val="false"/>
-          <w:bCs w:val="false"/>
-          <w:color w:val="auto"/>
-          <w:sz w:val="22"/>
-          <w:szCs w:val="22"/>
-        </w:rPr>
-        <w:t>throughout</w:t>
-      </w:r>
-      <w:r>
-        <w:rPr>
-          <w:rFonts w:eastAsia="Arial" w:cs="Arial" w:ascii="Arial" w:hAnsi="Arial"/>
-          <w:b w:val="false"/>
-          <w:bCs w:val="false"/>
-          <w:color w:val="auto"/>
-          <w:sz w:val="22"/>
-          <w:szCs w:val="22"/>
-        </w:rPr>
-        <w:t xml:space="preserve"> entire duration</w:t>
+        <w:t>In charge of coordination and system analysis with Hualiteq throughout entire duration</w:t>
       </w:r>
     </w:p>
     <w:p>
@@ -1139,27 +1072,7 @@
           <w:sz w:val="22"/>
           <w:szCs w:val="22"/>
         </w:rPr>
-        <w:t xml:space="preserve">Lead of product management, database design and </w:t>
-      </w:r>
-      <w:r>
-        <w:rPr>
-          <w:rFonts w:eastAsia="Arial" w:cs="Arial" w:ascii="Arial" w:hAnsi="Arial"/>
-          <w:b w:val="false"/>
-          <w:bCs w:val="false"/>
-          <w:sz w:val="22"/>
-          <w:szCs w:val="22"/>
-        </w:rPr>
-        <w:t>back-end</w:t>
-      </w:r>
-      <w:r>
-        <w:rPr>
-          <w:rFonts w:eastAsia="Arial" w:cs="Arial" w:ascii="Arial" w:hAnsi="Arial"/>
-          <w:b w:val="false"/>
-          <w:bCs w:val="false"/>
-          <w:sz w:val="22"/>
-          <w:szCs w:val="22"/>
-        </w:rPr>
-        <w:t xml:space="preserve"> development for a team of 4</w:t>
+        <w:t>Lead of product management, database design and back-end development for a team of 4</w:t>
       </w:r>
     </w:p>
     <w:p>
@@ -1192,14 +1105,25 @@
         </w:rPr>
         <w:t xml:space="preserve">  </w:t>
       </w:r>
-      <w:r>
-        <w:rPr>
-          <w:rFonts w:eastAsia="Arial" w:cs="Arial" w:ascii="Arial" w:hAnsi="Arial"/>
-          <w:b/>
-          <w:sz w:val="22"/>
-          <w:szCs w:val="22"/>
-        </w:rPr>
-        <w:t>Insights of the Current Software Engineering Market                         October 2019 - December 2019</w:t>
+      <w:bookmarkStart w:id="1" w:name="__DdeLink__108_2678958491"/>
+      <w:r>
+        <w:rPr>
+          <w:rFonts w:eastAsia="Arial" w:cs="Arial" w:ascii="Arial" w:hAnsi="Arial"/>
+          <w:b/>
+          <w:sz w:val="22"/>
+          <w:szCs w:val="22"/>
+        </w:rPr>
+        <w:t xml:space="preserve">Insights of the Current Software Engineering Market </w:t>
+      </w:r>
+      <w:bookmarkEnd w:id="1"/>
+      <w:r>
+        <w:rPr>
+          <w:rFonts w:eastAsia="Arial" w:cs="Arial" w:ascii="Arial" w:hAnsi="Arial"/>
+          <w:b/>
+          <w:sz w:val="22"/>
+          <w:szCs w:val="22"/>
+        </w:rPr>
+        <w:t xml:space="preserve">                        October 2019 - December 2019</w:t>
       </w:r>
     </w:p>
     <w:p>
@@ -1302,23 +1226,7 @@
           <w:sz w:val="22"/>
           <w:szCs w:val="22"/>
         </w:rPr>
-        <w:t xml:space="preserve">Analysis of the Airbnb market in New York, with an objective to provide new hosts pricing recommendation for </w:t>
-      </w:r>
-      <w:r>
-        <w:rPr>
-          <w:rFonts w:eastAsia="Arial" w:cs="Arial" w:ascii="Arial" w:hAnsi="Arial"/>
-          <w:sz w:val="22"/>
-          <w:szCs w:val="22"/>
-        </w:rPr>
-        <w:t xml:space="preserve">optimal </w:t>
-      </w:r>
-      <w:r>
-        <w:rPr>
-          <w:rFonts w:eastAsia="Arial" w:cs="Arial" w:ascii="Arial" w:hAnsi="Arial"/>
-          <w:sz w:val="22"/>
-          <w:szCs w:val="22"/>
-        </w:rPr>
-        <w:t>customer retention</w:t>
+        <w:t>Analysis of the Airbnb market in New York, with an objective to provide new hosts pricing recommendation for optimal customer retention</w:t>
       </w:r>
     </w:p>
     <w:p>
@@ -1367,16 +1275,16 @@
           <w:rFonts w:ascii="Arial" w:hAnsi="Arial" w:eastAsia="Arial" w:cs="Arial"/>
           <w:b/>
           <w:b/>
-          <w:sz w:val="24"/>
-          <w:szCs w:val="24"/>
-        </w:rPr>
-      </w:pPr>
-      <w:r>
-        <w:rPr>
-          <w:rFonts w:eastAsia="Arial" w:cs="Arial" w:ascii="Arial" w:hAnsi="Arial"/>
-          <w:b/>
-          <w:sz w:val="24"/>
-          <w:szCs w:val="24"/>
+          <w:sz w:val="20"/>
+          <w:szCs w:val="20"/>
+        </w:rPr>
+      </w:pPr>
+      <w:r>
+        <w:rPr>
+          <w:rFonts w:eastAsia="Arial" w:cs="Arial" w:ascii="Arial" w:hAnsi="Arial"/>
+          <w:b/>
+          <w:sz w:val="20"/>
+          <w:szCs w:val="20"/>
         </w:rPr>
       </w:r>
     </w:p>
@@ -1386,42 +1294,20 @@
         <w:spacing w:lineRule="exact" w:line="240"/>
         <w:rPr>
           <w:rFonts w:ascii="Arial" w:hAnsi="Arial" w:eastAsia="Arial" w:cs="Arial"/>
-          <w:b/>
-          <w:b/>
-          <w:sz w:val="22"/>
-          <w:szCs w:val="22"/>
-        </w:rPr>
-      </w:pPr>
-      <w:r>
-        <w:rPr>
-          <w:rFonts w:eastAsia="Arial" w:cs="Arial" w:ascii="Arial" w:hAnsi="Arial"/>
-          <w:b/>
-          <w:sz w:val="22"/>
-          <w:szCs w:val="22"/>
-        </w:rPr>
-      </w:r>
-    </w:p>
-    <w:p>
-      <w:pPr>
-        <w:pStyle w:val="ListParagraph"/>
-        <w:spacing w:lineRule="exact" w:line="240"/>
-        <w:ind w:left="360" w:hanging="0"/>
-        <w:rPr>
-          <w:rFonts w:ascii="Arial" w:hAnsi="Arial" w:eastAsia="Arial" w:cs="Arial"/>
-          <w:sz w:val="22"/>
-          <w:szCs w:val="22"/>
-        </w:rPr>
-      </w:pPr>
-      <w:r>
-        <w:rPr>
-          <w:rFonts w:eastAsia="Arial" w:cs="Arial" w:ascii="Arial" w:hAnsi="Arial"/>
-          <w:sz w:val="22"/>
-          <w:szCs w:val="22"/>
-        </w:rPr>
-      </w:r>
-      <w:bookmarkStart w:id="1" w:name="_GoBack"/>
+          <w:sz w:val="20"/>
+          <w:szCs w:val="20"/>
+        </w:rPr>
+      </w:pPr>
+      <w:r>
+        <w:rPr>
+          <w:rFonts w:eastAsia="Arial" w:cs="Arial" w:ascii="Arial" w:hAnsi="Arial"/>
+          <w:sz w:val="20"/>
+          <w:szCs w:val="20"/>
+        </w:rPr>
+      </w:r>
       <w:bookmarkStart w:id="2" w:name="_GoBack"/>
-      <w:bookmarkEnd w:id="2"/>
+      <w:bookmarkStart w:id="3" w:name="_GoBack"/>
+      <w:bookmarkEnd w:id="3"/>
     </w:p>
     <w:p>
       <w:pPr>

</xml_diff>

<commit_message>
#1125 Reddit Application Complete
</commit_message>
<xml_diff>
--- a/Matthew Sah's Resume.docx
+++ b/Matthew Sah's Resume.docx
@@ -97,7 +97,7 @@
                 <wp:positionV relativeFrom="paragraph">
                   <wp:posOffset>128905</wp:posOffset>
                 </wp:positionV>
-                <wp:extent cx="6442710" cy="635"/>
+                <wp:extent cx="6443980" cy="635"/>
                 <wp:effectExtent l="0" t="0" r="0" b="0"/>
                 <wp:wrapNone/>
                 <wp:docPr id="1" name="Image1"/>
@@ -108,7 +108,7 @@
                       <wpg:grpSpPr>
                         <a:xfrm>
                           <a:off x="0" y="0"/>
-                          <a:ext cx="6442200" cy="0"/>
+                          <a:ext cx="6443280" cy="0"/>
                         </a:xfrm>
                       </wpg:grpSpPr>
                       <wps:wsp>
@@ -116,7 +116,7 @@
                         <wps:spPr>
                           <a:xfrm>
                             <a:off x="0" y="0"/>
-                            <a:ext cx="6442200" cy="0"/>
+                            <a:ext cx="6443280" cy="0"/>
                           </a:xfrm>
                           <a:prstGeom prst="line">
                             <a:avLst/>
@@ -144,8 +144,8 @@
           </mc:Choice>
           <mc:Fallback>
             <w:pict>
-              <v:group id="shape_0" alt="Image1" style="position:absolute;margin-left:3.05pt;margin-top:10.15pt;width:507.2pt;height:0pt" coordorigin="61,203" coordsize="10144,0">
-                <v:line id="shape_0" from="61,203" to="10205,203" stroked="t" style="position:absolute">
+              <v:group id="shape_0" alt="Image1" style="position:absolute;margin-left:3.05pt;margin-top:10.15pt;width:507.3pt;height:0pt" coordorigin="61,203" coordsize="10146,0">
+                <v:line id="shape_0" from="61,203" to="10207,203" stroked="t" style="position:absolute">
                   <v:stroke color="black" weight="19800" joinstyle="round" endcap="flat"/>
                   <v:fill o:detectmouseclick="t" on="false"/>
                 </v:line>
@@ -732,7 +732,7 @@
           <w:sz w:val="22"/>
           <w:szCs w:val="22"/>
         </w:rPr>
-        <w:t xml:space="preserve">for a startup company providing Smart Assistant </w:t>
+        <w:t xml:space="preserve">for a fast paced startup company providing Smart Assistant </w:t>
       </w:r>
       <w:r>
         <w:rPr>
@@ -750,7 +750,7 @@
           <w:szCs w:val="22"/>
           <w:lang w:eastAsia="zh-TW"/>
         </w:rPr>
-        <w:t xml:space="preserve"> across different platforms  </w:t>
+        <w:t xml:space="preserve"> across different platforms with Java under the Spring framework</w:t>
       </w:r>
     </w:p>
     <w:p>
@@ -1027,7 +1027,7 @@
           <w:sz w:val="22"/>
           <w:szCs w:val="22"/>
         </w:rPr>
-        <w:t>Cooperated with Hualiteq to develop and integrate their Call System into a customizable Customer Relationship Management (CRM) System</w:t>
+        <w:t>Cooperated with Hualiteq to develop and integrate their Call System into a customizable and scalable Customer Relationship Management (CRM) System</w:t>
       </w:r>
     </w:p>
     <w:p>
@@ -1161,7 +1161,7 @@
           <w:sz w:val="22"/>
           <w:szCs w:val="22"/>
         </w:rPr>
-        <w:t xml:space="preserve">Team project with implementation using data mining techniques </w:t>
+        <w:t>Team project with implementation using data mining techniques in Python</w:t>
       </w:r>
     </w:p>
     <w:p>
@@ -1226,7 +1226,7 @@
           <w:sz w:val="22"/>
           <w:szCs w:val="22"/>
         </w:rPr>
-        <w:t>Analysis of the Airbnb market in New York, with an objective to provide new hosts pricing recommendation for optimal customer retention</w:t>
+        <w:t xml:space="preserve">Built predictive model of the Airbnb market in New York, with an objective to provide new hosts pricing recommendation for optimal customer retention </w:t>
       </w:r>
     </w:p>
     <w:p>
@@ -1245,7 +1245,7 @@
           <w:sz w:val="22"/>
           <w:szCs w:val="22"/>
         </w:rPr>
-        <w:t xml:space="preserve">Data exploration and visualization of  </w:t>
+        <w:t xml:space="preserve">Statistical data mining and visualization of  </w:t>
       </w:r>
       <w:r>
         <w:rPr>

</xml_diff>

<commit_message>
#1126 Benz Application Submitted
</commit_message>
<xml_diff>
--- a/Matthew Sah's Resume.docx
+++ b/Matthew Sah's Resume.docx
@@ -97,7 +97,7 @@
                 <wp:positionV relativeFrom="paragraph">
                   <wp:posOffset>128905</wp:posOffset>
                 </wp:positionV>
-                <wp:extent cx="6443980" cy="635"/>
+                <wp:extent cx="6445250" cy="635"/>
                 <wp:effectExtent l="0" t="0" r="0" b="0"/>
                 <wp:wrapNone/>
                 <wp:docPr id="1" name="Image1"/>
@@ -108,7 +108,7 @@
                       <wpg:grpSpPr>
                         <a:xfrm>
                           <a:off x="0" y="0"/>
-                          <a:ext cx="6443280" cy="0"/>
+                          <a:ext cx="6444720" cy="0"/>
                         </a:xfrm>
                       </wpg:grpSpPr>
                       <wps:wsp>
@@ -116,7 +116,7 @@
                         <wps:spPr>
                           <a:xfrm>
                             <a:off x="0" y="0"/>
-                            <a:ext cx="6443280" cy="0"/>
+                            <a:ext cx="6444720" cy="0"/>
                           </a:xfrm>
                           <a:prstGeom prst="line">
                             <a:avLst/>
@@ -144,8 +144,8 @@
           </mc:Choice>
           <mc:Fallback>
             <w:pict>
-              <v:group id="shape_0" alt="Image1" style="position:absolute;margin-left:3.05pt;margin-top:10.15pt;width:507.3pt;height:0pt" coordorigin="61,203" coordsize="10146,0">
-                <v:line id="shape_0" from="61,203" to="10207,203" stroked="t" style="position:absolute">
+              <v:group id="shape_0" alt="Image1" style="position:absolute;margin-left:3.05pt;margin-top:10.15pt;width:507.4pt;height:0pt" coordorigin="61,203" coordsize="10148,0">
+                <v:line id="shape_0" from="61,203" to="10209,203" stroked="t" style="position:absolute">
                   <v:stroke color="black" weight="19800" joinstyle="round" endcap="flat"/>
                   <v:fill o:detectmouseclick="t" on="false"/>
                 </v:line>

</xml_diff>